<commit_message>
plot implicatros + add tests for itrf UB
</commit_message>
<xml_diff>
--- a/FRutils/core/tests/Data_calculations.docx
+++ b/FRutils/core/tests/Data_calculations.docx
@@ -260,13 +260,7 @@
               <w:jc w:val="center"/>
             </w:pPr>
             <w:r>
-              <w:t>1</w:t>
-            </w:r>
-            <w:r>
-              <w:t>3</w:t>
-            </w:r>
-            <w:r>
-              <w:t>.05.2025</w:t>
+              <w:t>13.05.2025</w:t>
             </w:r>
           </w:p>
         </w:tc>
@@ -286,6 +280,9 @@
             </w:r>
             <w:r>
               <w:t>data</w:t>
+            </w:r>
+            <w:r>
+              <w:t xml:space="preserve"> + LB for ITFRS</w:t>
             </w:r>
           </w:p>
         </w:tc>
@@ -312,6 +309,15 @@
             <w:pPr>
               <w:jc w:val="center"/>
             </w:pPr>
+            <w:r>
+              <w:t>1</w:t>
+            </w:r>
+            <w:r>
+              <w:t>4</w:t>
+            </w:r>
+            <w:r>
+              <w:t>.05.2025</w:t>
+            </w:r>
           </w:p>
         </w:tc>
         <w:tc>
@@ -322,6 +328,15 @@
             <w:pPr>
               <w:jc w:val="center"/>
             </w:pPr>
+            <w:r>
+              <w:t xml:space="preserve">Added </w:t>
+            </w:r>
+            <w:r>
+              <w:t>UB</w:t>
+            </w:r>
+            <w:r>
+              <w:t xml:space="preserve"> for ITFRS</w:t>
+            </w:r>
           </w:p>
         </w:tc>
         <w:tc>
@@ -332,6 +347,9 @@
             <w:pPr>
               <w:jc w:val="center"/>
             </w:pPr>
+            <w:r>
+              <w:t>Mehran Amiri</w:t>
+            </w:r>
           </w:p>
         </w:tc>
       </w:tr>
@@ -1523,6 +1541,14 @@
     <w:p/>
     <w:sdt>
       <w:sdtPr>
+        <w:rPr>
+          <w:rFonts w:asciiTheme="minorHAnsi" w:eastAsiaTheme="minorHAnsi" w:hAnsiTheme="minorHAnsi" w:cstheme="minorBidi"/>
+          <w:color w:val="auto"/>
+          <w:kern w:val="2"/>
+          <w:sz w:val="24"/>
+          <w:szCs w:val="24"/>
+          <w14:ligatures w14:val="standardContextual"/>
+        </w:rPr>
         <w:id w:val="765423395"/>
         <w:docPartObj>
           <w:docPartGallery w:val="Table of Contents"/>
@@ -1531,15 +1557,9 @@
       </w:sdtPr>
       <w:sdtEndPr>
         <w:rPr>
-          <w:rFonts w:asciiTheme="minorHAnsi" w:eastAsiaTheme="minorHAnsi" w:hAnsiTheme="minorHAnsi" w:cstheme="minorBidi"/>
           <w:b/>
           <w:bCs/>
           <w:noProof/>
-          <w:color w:val="auto"/>
-          <w:kern w:val="2"/>
-          <w:sz w:val="24"/>
-          <w:szCs w:val="24"/>
-          <w14:ligatures w14:val="standardContextual"/>
         </w:rPr>
       </w:sdtEndPr>
       <w:sdtContent>
@@ -1802,6 +1822,12 @@
                 <w:webHidden/>
               </w:rPr>
               <w:instrText xml:space="preserve"> PAGEREF _Toc198033500 \h </w:instrText>
+            </w:r>
+            <w:r>
+              <w:rPr>
+                <w:noProof/>
+                <w:webHidden/>
+              </w:rPr>
             </w:r>
             <w:r>
               <w:rPr>
@@ -7554,10 +7580,7 @@
         <w:pStyle w:val="Heading2"/>
       </w:pPr>
       <w:r>
-        <w:t xml:space="preserve">Element-wise </w:t>
-      </w:r>
-      <w:r>
-        <w:t>calculation</w:t>
+        <w:t>Element-wise calculation</w:t>
       </w:r>
       <w:r>
         <w:t>s</w:t>
@@ -8796,14 +8819,7 @@
                 <w:sz w:val="20"/>
                 <w:szCs w:val="20"/>
               </w:rPr>
-              <w:t>[</w:t>
-            </w:r>
-            <w:r>
-              <w:rPr>
-                <w:sz w:val="20"/>
-                <w:szCs w:val="20"/>
-              </w:rPr>
-              <w:t>0.9, 0.54, 0.5</w:t>
+              <w:t>[0.9, 0.54, 0.5</w:t>
             </w:r>
             <w:r>
               <w:rPr>
@@ -11222,80 +11238,118 @@
       </w:r>
       <w:proofErr w:type="spellEnd"/>
       <w:r>
-        <w:t xml:space="preserve"> </w:t>
-      </w:r>
-      <w:r>
-        <w:t>calc</w:t>
-      </w:r>
-      <w:r>
-        <w:t>ulated</w:t>
-      </w:r>
-      <w:r>
         <w:t xml:space="preserve"> (b)</w:t>
       </w:r>
     </w:p>
+    <w:p/>
     <w:tbl>
       <w:tblPr>
         <w:tblStyle w:val="TableGrid"/>
-        <w:tblW w:w="7791" w:type="dxa"/>
-        <w:tblInd w:w="1563" w:type="dxa"/>
+        <w:tblW w:w="0" w:type="auto"/>
         <w:tblLook w:val="04A0" w:firstRow="1" w:lastRow="0" w:firstColumn="1" w:lastColumn="0" w:noHBand="0" w:noVBand="1"/>
       </w:tblPr>
       <w:tblGrid>
-        <w:gridCol w:w="1558"/>
-        <w:gridCol w:w="1558"/>
-        <w:gridCol w:w="1558"/>
-        <w:gridCol w:w="1558"/>
-        <w:gridCol w:w="1559"/>
+        <w:gridCol w:w="1670"/>
+        <w:gridCol w:w="1535"/>
+        <w:gridCol w:w="1535"/>
+        <w:gridCol w:w="1536"/>
+        <w:gridCol w:w="1537"/>
+        <w:gridCol w:w="1537"/>
       </w:tblGrid>
       <w:tr>
         <w:tc>
           <w:tcPr>
-            <w:tcW w:w="1558" w:type="dxa"/>
-          </w:tcPr>
-          <w:p>
-            <w:r>
-              <w:t>1.0</w:t>
-            </w:r>
-          </w:p>
-        </w:tc>
-        <w:tc>
-          <w:tcPr>
-            <w:tcW w:w="1558" w:type="dxa"/>
-          </w:tcPr>
-          <w:p>
-            <w:r>
-              <w:t xml:space="preserve">    1.0</w:t>
-            </w:r>
-          </w:p>
-        </w:tc>
-        <w:tc>
-          <w:tcPr>
-            <w:tcW w:w="1558" w:type="dxa"/>
-          </w:tcPr>
-          <w:p>
-            <w:r>
-              <w:t xml:space="preserve">    0.0</w:t>
-            </w:r>
-          </w:p>
-        </w:tc>
-        <w:tc>
-          <w:tcPr>
-            <w:tcW w:w="1558" w:type="dxa"/>
-          </w:tcPr>
-          <w:p>
-            <w:r>
-              <w:t xml:space="preserve">    1.0</w:t>
-            </w:r>
-          </w:p>
-        </w:tc>
-        <w:tc>
-          <w:tcPr>
-            <w:tcW w:w="1559" w:type="dxa"/>
-          </w:tcPr>
-          <w:p>
-            <w:r>
-              <w:t xml:space="preserve">    0.0</w:t>
+            <w:tcW w:w="1670" w:type="dxa"/>
+            <w:vAlign w:val="center"/>
+          </w:tcPr>
+          <w:p>
+            <w:pPr>
+              <w:rPr>
+                <w:b/>
+                <w:bCs/>
+              </w:rPr>
+            </w:pPr>
+            <w:r>
+              <w:rPr>
+                <w:b/>
+                <w:bCs/>
+              </w:rPr>
+              <w:t>Label masks</w:t>
+            </w:r>
+          </w:p>
+        </w:tc>
+        <w:tc>
+          <w:tcPr>
+            <w:tcW w:w="1535" w:type="dxa"/>
+            <w:vAlign w:val="center"/>
+          </w:tcPr>
+          <w:p>
+            <w:r>
+              <w:rPr>
+                <w:b/>
+                <w:bCs/>
+              </w:rPr>
+              <w:t>Inst 1</w:t>
+            </w:r>
+          </w:p>
+        </w:tc>
+        <w:tc>
+          <w:tcPr>
+            <w:tcW w:w="1535" w:type="dxa"/>
+            <w:vAlign w:val="center"/>
+          </w:tcPr>
+          <w:p>
+            <w:r>
+              <w:rPr>
+                <w:b/>
+                <w:bCs/>
+              </w:rPr>
+              <w:t>Inst 2</w:t>
+            </w:r>
+          </w:p>
+        </w:tc>
+        <w:tc>
+          <w:tcPr>
+            <w:tcW w:w="1536" w:type="dxa"/>
+            <w:vAlign w:val="center"/>
+          </w:tcPr>
+          <w:p>
+            <w:r>
+              <w:rPr>
+                <w:b/>
+                <w:bCs/>
+              </w:rPr>
+              <w:t>Inst 3</w:t>
+            </w:r>
+          </w:p>
+        </w:tc>
+        <w:tc>
+          <w:tcPr>
+            <w:tcW w:w="1537" w:type="dxa"/>
+            <w:vAlign w:val="center"/>
+          </w:tcPr>
+          <w:p>
+            <w:r>
+              <w:rPr>
+                <w:b/>
+                <w:bCs/>
+              </w:rPr>
+              <w:t>Inst 4</w:t>
+            </w:r>
+          </w:p>
+        </w:tc>
+        <w:tc>
+          <w:tcPr>
+            <w:tcW w:w="1537" w:type="dxa"/>
+            <w:vAlign w:val="center"/>
+          </w:tcPr>
+          <w:p>
+            <w:r>
+              <w:rPr>
+                <w:b/>
+                <w:bCs/>
+              </w:rPr>
+              <w:t>Inst 5</w:t>
             </w:r>
           </w:p>
         </w:tc>
@@ -11303,7 +11357,21 @@
       <w:tr>
         <w:tc>
           <w:tcPr>
-            <w:tcW w:w="1558" w:type="dxa"/>
+            <w:tcW w:w="1670" w:type="dxa"/>
+            <w:vAlign w:val="center"/>
+          </w:tcPr>
+          <w:p>
+            <w:r>
+              <w:rPr>
+                <w:rStyle w:val="Strong"/>
+              </w:rPr>
+              <w:t>Inst 1</w:t>
+            </w:r>
+          </w:p>
+        </w:tc>
+        <w:tc>
+          <w:tcPr>
+            <w:tcW w:w="1535" w:type="dxa"/>
           </w:tcPr>
           <w:p>
             <w:r>
@@ -11313,7 +11381,7 @@
         </w:tc>
         <w:tc>
           <w:tcPr>
-            <w:tcW w:w="1558" w:type="dxa"/>
+            <w:tcW w:w="1535" w:type="dxa"/>
           </w:tcPr>
           <w:p>
             <w:r>
@@ -11323,7 +11391,7 @@
         </w:tc>
         <w:tc>
           <w:tcPr>
-            <w:tcW w:w="1558" w:type="dxa"/>
+            <w:tcW w:w="1536" w:type="dxa"/>
           </w:tcPr>
           <w:p>
             <w:r>
@@ -11333,7 +11401,7 @@
         </w:tc>
         <w:tc>
           <w:tcPr>
-            <w:tcW w:w="1558" w:type="dxa"/>
+            <w:tcW w:w="1537" w:type="dxa"/>
           </w:tcPr>
           <w:p>
             <w:r>
@@ -11343,7 +11411,7 @@
         </w:tc>
         <w:tc>
           <w:tcPr>
-            <w:tcW w:w="1559" w:type="dxa"/>
+            <w:tcW w:w="1537" w:type="dxa"/>
           </w:tcPr>
           <w:p>
             <w:r>
@@ -11355,17 +11423,46 @@
       <w:tr>
         <w:tc>
           <w:tcPr>
-            <w:tcW w:w="1558" w:type="dxa"/>
-          </w:tcPr>
-          <w:p>
-            <w:r>
-              <w:t>0.0</w:t>
-            </w:r>
-          </w:p>
-        </w:tc>
-        <w:tc>
-          <w:tcPr>
-            <w:tcW w:w="1558" w:type="dxa"/>
+            <w:tcW w:w="1670" w:type="dxa"/>
+          </w:tcPr>
+          <w:p>
+            <w:r>
+              <w:rPr>
+                <w:rStyle w:val="Strong"/>
+              </w:rPr>
+              <w:t>Inst</w:t>
+            </w:r>
+            <w:r>
+              <w:rPr>
+                <w:rStyle w:val="Strong"/>
+              </w:rPr>
+              <w:t xml:space="preserve"> 2</w:t>
+            </w:r>
+          </w:p>
+        </w:tc>
+        <w:tc>
+          <w:tcPr>
+            <w:tcW w:w="1535" w:type="dxa"/>
+          </w:tcPr>
+          <w:p>
+            <w:r>
+              <w:t>1.0</w:t>
+            </w:r>
+          </w:p>
+        </w:tc>
+        <w:tc>
+          <w:tcPr>
+            <w:tcW w:w="1535" w:type="dxa"/>
+          </w:tcPr>
+          <w:p>
+            <w:r>
+              <w:t xml:space="preserve">    1.0</w:t>
+            </w:r>
+          </w:p>
+        </w:tc>
+        <w:tc>
+          <w:tcPr>
+            <w:tcW w:w="1536" w:type="dxa"/>
           </w:tcPr>
           <w:p>
             <w:r>
@@ -11375,7 +11472,7 @@
         </w:tc>
         <w:tc>
           <w:tcPr>
-            <w:tcW w:w="1558" w:type="dxa"/>
+            <w:tcW w:w="1537" w:type="dxa"/>
           </w:tcPr>
           <w:p>
             <w:r>
@@ -11385,21 +11482,11 @@
         </w:tc>
         <w:tc>
           <w:tcPr>
-            <w:tcW w:w="1558" w:type="dxa"/>
+            <w:tcW w:w="1537" w:type="dxa"/>
           </w:tcPr>
           <w:p>
             <w:r>
               <w:t xml:space="preserve">    0.0</w:t>
-            </w:r>
-          </w:p>
-        </w:tc>
-        <w:tc>
-          <w:tcPr>
-            <w:tcW w:w="1559" w:type="dxa"/>
-          </w:tcPr>
-          <w:p>
-            <w:r>
-              <w:t xml:space="preserve">    1.0</w:t>
             </w:r>
           </w:p>
         </w:tc>
@@ -11407,17 +11494,46 @@
       <w:tr>
         <w:tc>
           <w:tcPr>
-            <w:tcW w:w="1558" w:type="dxa"/>
-          </w:tcPr>
-          <w:p>
-            <w:r>
-              <w:t>1.0</w:t>
-            </w:r>
-          </w:p>
-        </w:tc>
-        <w:tc>
-          <w:tcPr>
-            <w:tcW w:w="1558" w:type="dxa"/>
+            <w:tcW w:w="1670" w:type="dxa"/>
+          </w:tcPr>
+          <w:p>
+            <w:r>
+              <w:rPr>
+                <w:rStyle w:val="Strong"/>
+              </w:rPr>
+              <w:t>Inst</w:t>
+            </w:r>
+            <w:r>
+              <w:rPr>
+                <w:rStyle w:val="Strong"/>
+              </w:rPr>
+              <w:t xml:space="preserve"> 3</w:t>
+            </w:r>
+          </w:p>
+        </w:tc>
+        <w:tc>
+          <w:tcPr>
+            <w:tcW w:w="1535" w:type="dxa"/>
+          </w:tcPr>
+          <w:p>
+            <w:r>
+              <w:t>0.0</w:t>
+            </w:r>
+          </w:p>
+        </w:tc>
+        <w:tc>
+          <w:tcPr>
+            <w:tcW w:w="1535" w:type="dxa"/>
+          </w:tcPr>
+          <w:p>
+            <w:r>
+              <w:t xml:space="preserve">    0.0</w:t>
+            </w:r>
+          </w:p>
+        </w:tc>
+        <w:tc>
+          <w:tcPr>
+            <w:tcW w:w="1536" w:type="dxa"/>
           </w:tcPr>
           <w:p>
             <w:r>
@@ -11427,7 +11543,7 @@
         </w:tc>
         <w:tc>
           <w:tcPr>
-            <w:tcW w:w="1558" w:type="dxa"/>
+            <w:tcW w:w="1537" w:type="dxa"/>
           </w:tcPr>
           <w:p>
             <w:r>
@@ -11437,21 +11553,11 @@
         </w:tc>
         <w:tc>
           <w:tcPr>
-            <w:tcW w:w="1558" w:type="dxa"/>
+            <w:tcW w:w="1537" w:type="dxa"/>
           </w:tcPr>
           <w:p>
             <w:r>
               <w:t xml:space="preserve">    1.0</w:t>
-            </w:r>
-          </w:p>
-        </w:tc>
-        <w:tc>
-          <w:tcPr>
-            <w:tcW w:w="1559" w:type="dxa"/>
-          </w:tcPr>
-          <w:p>
-            <w:r>
-              <w:t xml:space="preserve">    0.0</w:t>
             </w:r>
           </w:p>
         </w:tc>
@@ -11459,7 +11565,97 @@
       <w:tr>
         <w:tc>
           <w:tcPr>
-            <w:tcW w:w="1558" w:type="dxa"/>
+            <w:tcW w:w="1670" w:type="dxa"/>
+          </w:tcPr>
+          <w:p>
+            <w:r>
+              <w:rPr>
+                <w:rStyle w:val="Strong"/>
+              </w:rPr>
+              <w:t>Inst</w:t>
+            </w:r>
+            <w:r>
+              <w:rPr>
+                <w:rStyle w:val="Strong"/>
+              </w:rPr>
+              <w:t xml:space="preserve"> 4</w:t>
+            </w:r>
+          </w:p>
+        </w:tc>
+        <w:tc>
+          <w:tcPr>
+            <w:tcW w:w="1535" w:type="dxa"/>
+          </w:tcPr>
+          <w:p>
+            <w:r>
+              <w:t>1.0</w:t>
+            </w:r>
+          </w:p>
+        </w:tc>
+        <w:tc>
+          <w:tcPr>
+            <w:tcW w:w="1535" w:type="dxa"/>
+          </w:tcPr>
+          <w:p>
+            <w:r>
+              <w:t xml:space="preserve">    1.0</w:t>
+            </w:r>
+          </w:p>
+        </w:tc>
+        <w:tc>
+          <w:tcPr>
+            <w:tcW w:w="1536" w:type="dxa"/>
+          </w:tcPr>
+          <w:p>
+            <w:r>
+              <w:t xml:space="preserve">    0.0</w:t>
+            </w:r>
+          </w:p>
+        </w:tc>
+        <w:tc>
+          <w:tcPr>
+            <w:tcW w:w="1537" w:type="dxa"/>
+          </w:tcPr>
+          <w:p>
+            <w:r>
+              <w:t xml:space="preserve">    1.0</w:t>
+            </w:r>
+          </w:p>
+        </w:tc>
+        <w:tc>
+          <w:tcPr>
+            <w:tcW w:w="1537" w:type="dxa"/>
+          </w:tcPr>
+          <w:p>
+            <w:r>
+              <w:t xml:space="preserve">    0.0</w:t>
+            </w:r>
+          </w:p>
+        </w:tc>
+      </w:tr>
+      <w:tr>
+        <w:tc>
+          <w:tcPr>
+            <w:tcW w:w="1670" w:type="dxa"/>
+          </w:tcPr>
+          <w:p>
+            <w:r>
+              <w:rPr>
+                <w:rStyle w:val="Strong"/>
+              </w:rPr>
+              <w:t>Inst</w:t>
+            </w:r>
+            <w:r>
+              <w:rPr>
+                <w:rStyle w:val="Strong"/>
+              </w:rPr>
+              <w:t xml:space="preserve"> 5</w:t>
+            </w:r>
+          </w:p>
+        </w:tc>
+        <w:tc>
+          <w:tcPr>
+            <w:tcW w:w="1535" w:type="dxa"/>
           </w:tcPr>
           <w:p>
             <w:r>
@@ -11469,7 +11665,7 @@
         </w:tc>
         <w:tc>
           <w:tcPr>
-            <w:tcW w:w="1558" w:type="dxa"/>
+            <w:tcW w:w="1535" w:type="dxa"/>
           </w:tcPr>
           <w:p>
             <w:r>
@@ -11479,7 +11675,7 @@
         </w:tc>
         <w:tc>
           <w:tcPr>
-            <w:tcW w:w="1558" w:type="dxa"/>
+            <w:tcW w:w="1536" w:type="dxa"/>
           </w:tcPr>
           <w:p>
             <w:r>
@@ -11489,7 +11685,7 @@
         </w:tc>
         <w:tc>
           <w:tcPr>
-            <w:tcW w:w="1558" w:type="dxa"/>
+            <w:tcW w:w="1537" w:type="dxa"/>
           </w:tcPr>
           <w:p>
             <w:r>
@@ -11499,7 +11695,7 @@
         </w:tc>
         <w:tc>
           <w:tcPr>
-            <w:tcW w:w="1559" w:type="dxa"/>
+            <w:tcW w:w="1537" w:type="dxa"/>
           </w:tcPr>
           <w:p>
             <w:r>
@@ -11509,6 +11705,7 @@
         </w:tc>
       </w:tr>
     </w:tbl>
+    <w:p/>
     <w:p/>
     <w:p>
       <w:pPr>
@@ -12017,7 +12214,6 @@
         <w:pStyle w:val="Heading2"/>
       </w:pPr>
       <w:r>
-        <w:lastRenderedPageBreak/>
         <w:t>Interim 1</w:t>
       </w:r>
       <w:r>
@@ -13040,10 +13236,7 @@
         <w:pStyle w:val="Heading2"/>
       </w:pPr>
       <w:r>
-        <w:t xml:space="preserve">Interim </w:t>
-      </w:r>
-      <w:r>
-        <w:t>1 - sim + A(y)</w:t>
+        <w:t>Interim 1 - sim + A(y)</w:t>
       </w:r>
     </w:p>
     <w:tbl>
@@ -13700,10 +13893,7 @@
           </w:tcPr>
           <w:p>
             <w:r>
-              <w:t>1.</w:t>
-            </w:r>
-            <w:r>
-              <w:t>0</w:t>
+              <w:t>1.0</w:t>
             </w:r>
           </w:p>
         </w:tc>
@@ -13725,10 +13915,7 @@
           </w:tcPr>
           <w:p>
             <w:r>
-              <w:t>1.</w:t>
-            </w:r>
-            <w:r>
-              <w:t>0</w:t>
+              <w:t>1.0</w:t>
             </w:r>
           </w:p>
         </w:tc>
@@ -13771,10 +13958,7 @@
           </w:tcPr>
           <w:p>
             <w:r>
-              <w:t>1.</w:t>
-            </w:r>
-            <w:r>
-              <w:t>0</w:t>
+              <w:t>1.0</w:t>
             </w:r>
           </w:p>
         </w:tc>
@@ -13807,10 +13991,7 @@
           </w:tcPr>
           <w:p>
             <w:r>
-              <w:t>1.</w:t>
-            </w:r>
-            <w:r>
-              <w:t>0</w:t>
+              <w:t>1.0</w:t>
             </w:r>
           </w:p>
         </w:tc>
@@ -13897,10 +14078,7 @@
           </w:tcPr>
           <w:p>
             <w:r>
-              <w:t>1.</w:t>
-            </w:r>
-            <w:r>
-              <w:t>0</w:t>
+              <w:t>1.0</w:t>
             </w:r>
           </w:p>
         </w:tc>
@@ -13932,10 +14110,7 @@
           </w:tcPr>
           <w:p>
             <w:r>
-              <w:t>1.</w:t>
-            </w:r>
-            <w:r>
-              <w:t>0</w:t>
+              <w:t>1.0</w:t>
             </w:r>
           </w:p>
         </w:tc>
@@ -13946,10 +14121,7 @@
           </w:tcPr>
           <w:p>
             <w:r>
-              <w:t>1.</w:t>
-            </w:r>
-            <w:r>
-              <w:t>0</w:t>
+              <w:t>1.0</w:t>
             </w:r>
           </w:p>
         </w:tc>
@@ -14036,10 +14208,7 @@
           </w:tcPr>
           <w:p>
             <w:r>
-              <w:t>1.</w:t>
-            </w:r>
-            <w:r>
-              <w:t>0</w:t>
+              <w:t>1.0</w:t>
             </w:r>
           </w:p>
         </w:tc>
@@ -15164,10 +15333,7 @@
         <w:pStyle w:val="Heading2"/>
       </w:pPr>
       <w:r>
-        <w:t>Goedel</w:t>
-      </w:r>
-      <w:r>
-        <w:t xml:space="preserve"> </w:t>
+        <w:t xml:space="preserve">Goedel </w:t>
       </w:r>
       <w:proofErr w:type="spellStart"/>
       <w:r>
@@ -15720,13 +15886,7 @@
         <w:pStyle w:val="Heading2"/>
       </w:pPr>
       <w:r>
-        <w:t>G</w:t>
-      </w:r>
-      <w:r>
-        <w:t>aines</w:t>
-      </w:r>
-      <w:r>
-        <w:t xml:space="preserve"> </w:t>
+        <w:t xml:space="preserve">Gaines </w:t>
       </w:r>
       <w:proofErr w:type="spellStart"/>
       <w:r>
@@ -16284,10 +16444,53 @@
       </w:r>
     </w:p>
     <w:p/>
-    <w:p/>
-    <w:p/>
-    <w:p/>
-    <w:p/>
+    <w:p>
+      <w:r>
+        <w:t>Since for the calculations of upper</w:t>
+      </w:r>
+      <w:r>
+        <w:t xml:space="preserve"> </w:t>
+      </w:r>
+      <w:r>
+        <w:t xml:space="preserve">approximation, we calculate </w:t>
+      </w:r>
+      <w:proofErr w:type="gramStart"/>
+      <w:r>
+        <w:t>sup</w:t>
+      </w:r>
+      <w:proofErr w:type="gramEnd"/>
+      <w:r>
+        <w:t xml:space="preserve"> which is basically a maximum, to exclude the same instance from calculations we need to set the main diagonal to 0.0 which is ignored by max operator.</w:t>
+      </w:r>
+      <w:r>
+        <w:t xml:space="preserve"> </w:t>
+      </w:r>
+      <w:r>
+        <w:t xml:space="preserve"> </w:t>
+      </w:r>
+      <w:proofErr w:type="gramStart"/>
+      <w:r>
+        <w:t>Otherwise</w:t>
+      </w:r>
+      <w:proofErr w:type="gramEnd"/>
+      <w:r>
+        <w:t xml:space="preserve"> all upper </w:t>
+      </w:r>
+      <w:proofErr w:type="spellStart"/>
+      <w:r>
+        <w:t>approxamation</w:t>
+      </w:r>
+      <w:r>
+        <w:t>s</w:t>
+      </w:r>
+      <w:proofErr w:type="spellEnd"/>
+      <w:r>
+        <w:t xml:space="preserve"> will be 1.0</w:t>
+      </w:r>
+      <w:r>
+        <w:t>.</w:t>
+      </w:r>
+    </w:p>
     <w:p/>
     <w:p/>
     <w:p>
@@ -16413,7 +16616,13 @@
               <w:rPr>
                 <w:rStyle w:val="Strong"/>
               </w:rPr>
-              <w:t>richenbach</w:t>
+              <w:t>R</w:t>
+            </w:r>
+            <w:r>
+              <w:rPr>
+                <w:rStyle w:val="Strong"/>
+              </w:rPr>
+              <w:t>ichenbach</w:t>
             </w:r>
             <w:proofErr w:type="spellEnd"/>
           </w:p>
@@ -16460,10 +16669,7 @@
           </w:tcPr>
           <w:p>
             <w:r>
-              <w:t>0.</w:t>
-            </w:r>
-            <w:r>
-              <w:t>45</w:t>
+              <w:t>0.45</w:t>
             </w:r>
           </w:p>
         </w:tc>
@@ -16485,10 +16691,7 @@
           </w:tcPr>
           <w:p>
             <w:r>
-              <w:t>0.</w:t>
-            </w:r>
-            <w:r>
-              <w:t>26</w:t>
+              <w:t>0.26</w:t>
             </w:r>
           </w:p>
         </w:tc>
@@ -16793,6 +16996,1089 @@
               <w:t>0.0</w:t>
             </w:r>
           </w:p>
+        </w:tc>
+      </w:tr>
+    </w:tbl>
+    <w:p/>
+    <w:p/>
+    <w:p/>
+    <w:p/>
+    <w:p>
+      <w:pPr>
+        <w:pStyle w:val="Heading2"/>
+      </w:pPr>
+      <w:r>
+        <w:t xml:space="preserve">Min and product </w:t>
+      </w:r>
+      <w:r>
+        <w:t>t-</w:t>
+      </w:r>
+      <w:proofErr w:type="gramStart"/>
+      <w:r>
+        <w:t>norm(</w:t>
+      </w:r>
+      <w:proofErr w:type="spellStart"/>
+      <w:proofErr w:type="gramEnd"/>
+      <w:r>
+        <w:t>similarity_matrix</w:t>
+      </w:r>
+      <w:proofErr w:type="spellEnd"/>
+      <w:r>
+        <w:t xml:space="preserve">, </w:t>
+      </w:r>
+      <w:proofErr w:type="spellStart"/>
+      <w:r>
+        <w:t>label_mask</w:t>
+      </w:r>
+      <w:r>
+        <w:t>s</w:t>
+      </w:r>
+      <w:proofErr w:type="spellEnd"/>
+      <w:r>
+        <w:t>)</w:t>
+      </w:r>
+    </w:p>
+    <w:tbl>
+      <w:tblPr>
+        <w:tblStyle w:val="TableGrid"/>
+        <w:tblW w:w="0" w:type="auto"/>
+        <w:tblLook w:val="04A0" w:firstRow="1" w:lastRow="0" w:firstColumn="1" w:lastColumn="0" w:noHBand="0" w:noVBand="1"/>
+      </w:tblPr>
+      <w:tblGrid>
+        <w:gridCol w:w="1670"/>
+        <w:gridCol w:w="1535"/>
+        <w:gridCol w:w="1535"/>
+        <w:gridCol w:w="1536"/>
+        <w:gridCol w:w="1537"/>
+        <w:gridCol w:w="1537"/>
+      </w:tblGrid>
+      <w:tr>
+        <w:tc>
+          <w:tcPr>
+            <w:tcW w:w="1670" w:type="dxa"/>
+            <w:vAlign w:val="center"/>
+          </w:tcPr>
+          <w:p>
+            <w:r>
+              <w:rPr>
+                <w:b/>
+                <w:bCs/>
+              </w:rPr>
+              <w:t>t-norm</w:t>
+            </w:r>
+          </w:p>
+        </w:tc>
+        <w:tc>
+          <w:tcPr>
+            <w:tcW w:w="1535" w:type="dxa"/>
+            <w:vAlign w:val="center"/>
+          </w:tcPr>
+          <w:p>
+            <w:r>
+              <w:rPr>
+                <w:b/>
+                <w:bCs/>
+              </w:rPr>
+              <w:t>Inst 1</w:t>
+            </w:r>
+          </w:p>
+        </w:tc>
+        <w:tc>
+          <w:tcPr>
+            <w:tcW w:w="1535" w:type="dxa"/>
+            <w:vAlign w:val="center"/>
+          </w:tcPr>
+          <w:p>
+            <w:r>
+              <w:rPr>
+                <w:b/>
+                <w:bCs/>
+              </w:rPr>
+              <w:t>Inst 2</w:t>
+            </w:r>
+          </w:p>
+        </w:tc>
+        <w:tc>
+          <w:tcPr>
+            <w:tcW w:w="1536" w:type="dxa"/>
+            <w:vAlign w:val="center"/>
+          </w:tcPr>
+          <w:p>
+            <w:r>
+              <w:rPr>
+                <w:b/>
+                <w:bCs/>
+              </w:rPr>
+              <w:t>Inst 3</w:t>
+            </w:r>
+          </w:p>
+        </w:tc>
+        <w:tc>
+          <w:tcPr>
+            <w:tcW w:w="1537" w:type="dxa"/>
+            <w:vAlign w:val="center"/>
+          </w:tcPr>
+          <w:p>
+            <w:r>
+              <w:rPr>
+                <w:b/>
+                <w:bCs/>
+              </w:rPr>
+              <w:t>Inst 4</w:t>
+            </w:r>
+          </w:p>
+        </w:tc>
+        <w:tc>
+          <w:tcPr>
+            <w:tcW w:w="1537" w:type="dxa"/>
+            <w:vAlign w:val="center"/>
+          </w:tcPr>
+          <w:p>
+            <w:r>
+              <w:rPr>
+                <w:b/>
+                <w:bCs/>
+              </w:rPr>
+              <w:t>Inst 5</w:t>
+            </w:r>
+          </w:p>
+        </w:tc>
+      </w:tr>
+      <w:tr>
+        <w:tc>
+          <w:tcPr>
+            <w:tcW w:w="1670" w:type="dxa"/>
+            <w:vAlign w:val="center"/>
+          </w:tcPr>
+          <w:p>
+            <w:r>
+              <w:rPr>
+                <w:rStyle w:val="Strong"/>
+              </w:rPr>
+              <w:t>Inst 1</w:t>
+            </w:r>
+          </w:p>
+        </w:tc>
+        <w:tc>
+          <w:tcPr>
+            <w:tcW w:w="1535" w:type="dxa"/>
+            <w:vAlign w:val="center"/>
+          </w:tcPr>
+          <w:p>
+            <w:pPr>
+              <w:rPr>
+                <w:highlight w:val="green"/>
+              </w:rPr>
+            </w:pPr>
+            <w:r>
+              <w:rPr>
+                <w:highlight w:val="green"/>
+              </w:rPr>
+              <w:t>0</w:t>
+            </w:r>
+            <w:r>
+              <w:rPr>
+                <w:highlight w:val="green"/>
+              </w:rPr>
+              <w:t>.0</w:t>
+            </w:r>
+          </w:p>
+        </w:tc>
+        <w:tc>
+          <w:tcPr>
+            <w:tcW w:w="1535" w:type="dxa"/>
+            <w:vAlign w:val="center"/>
+          </w:tcPr>
+          <w:p>
+            <w:r>
+              <w:t>0.54</w:t>
+            </w:r>
+          </w:p>
+        </w:tc>
+        <w:tc>
+          <w:tcPr>
+            <w:tcW w:w="1536" w:type="dxa"/>
+            <w:vAlign w:val="center"/>
+          </w:tcPr>
+          <w:p>
+            <w:r>
+              <w:t>0.0</w:t>
+            </w:r>
+          </w:p>
+        </w:tc>
+        <w:tc>
+          <w:tcPr>
+            <w:tcW w:w="1537" w:type="dxa"/>
+            <w:vAlign w:val="center"/>
+          </w:tcPr>
+          <w:p>
+            <w:r>
+              <w:t>0.19</w:t>
+            </w:r>
+          </w:p>
+        </w:tc>
+        <w:tc>
+          <w:tcPr>
+            <w:tcW w:w="1537" w:type="dxa"/>
+            <w:vAlign w:val="center"/>
+          </w:tcPr>
+          <w:p>
+            <w:r>
+              <w:t>0.0</w:t>
+            </w:r>
+          </w:p>
+        </w:tc>
+      </w:tr>
+      <w:tr>
+        <w:tc>
+          <w:tcPr>
+            <w:tcW w:w="1670" w:type="dxa"/>
+          </w:tcPr>
+          <w:p>
+            <w:r>
+              <w:rPr>
+                <w:rStyle w:val="Strong"/>
+              </w:rPr>
+              <w:t>Inst</w:t>
+            </w:r>
+            <w:r>
+              <w:rPr>
+                <w:rStyle w:val="Strong"/>
+              </w:rPr>
+              <w:t xml:space="preserve"> 2</w:t>
+            </w:r>
+          </w:p>
+        </w:tc>
+        <w:tc>
+          <w:tcPr>
+            <w:tcW w:w="1535" w:type="dxa"/>
+            <w:vAlign w:val="center"/>
+          </w:tcPr>
+          <w:p>
+            <w:r>
+              <w:t>0.54</w:t>
+            </w:r>
+          </w:p>
+        </w:tc>
+        <w:tc>
+          <w:tcPr>
+            <w:tcW w:w="1535" w:type="dxa"/>
+            <w:vAlign w:val="center"/>
+          </w:tcPr>
+          <w:p>
+            <w:pPr>
+              <w:rPr>
+                <w:highlight w:val="green"/>
+              </w:rPr>
+            </w:pPr>
+            <w:r>
+              <w:rPr>
+                <w:highlight w:val="green"/>
+              </w:rPr>
+              <w:t>0</w:t>
+            </w:r>
+            <w:r>
+              <w:rPr>
+                <w:highlight w:val="green"/>
+              </w:rPr>
+              <w:t>.0</w:t>
+            </w:r>
+          </w:p>
+        </w:tc>
+        <w:tc>
+          <w:tcPr>
+            <w:tcW w:w="1536" w:type="dxa"/>
+            <w:vAlign w:val="center"/>
+          </w:tcPr>
+          <w:p>
+            <w:r>
+              <w:t>0.0</w:t>
+            </w:r>
+          </w:p>
+        </w:tc>
+        <w:tc>
+          <w:tcPr>
+            <w:tcW w:w="1537" w:type="dxa"/>
+            <w:vAlign w:val="center"/>
+          </w:tcPr>
+          <w:p>
+            <w:r>
+              <w:t>0.29</w:t>
+            </w:r>
+          </w:p>
+        </w:tc>
+        <w:tc>
+          <w:tcPr>
+            <w:tcW w:w="1537" w:type="dxa"/>
+            <w:vAlign w:val="center"/>
+          </w:tcPr>
+          <w:p>
+            <w:r>
+              <w:t>0.0</w:t>
+            </w:r>
+          </w:p>
+        </w:tc>
+      </w:tr>
+      <w:tr>
+        <w:tc>
+          <w:tcPr>
+            <w:tcW w:w="1670" w:type="dxa"/>
+          </w:tcPr>
+          <w:p>
+            <w:r>
+              <w:rPr>
+                <w:rStyle w:val="Strong"/>
+              </w:rPr>
+              <w:t>Inst</w:t>
+            </w:r>
+            <w:r>
+              <w:rPr>
+                <w:rStyle w:val="Strong"/>
+              </w:rPr>
+              <w:t xml:space="preserve"> 3</w:t>
+            </w:r>
+          </w:p>
+        </w:tc>
+        <w:tc>
+          <w:tcPr>
+            <w:tcW w:w="1535" w:type="dxa"/>
+            <w:vAlign w:val="center"/>
+          </w:tcPr>
+          <w:p>
+            <w:r>
+              <w:t>0.0</w:t>
+            </w:r>
+          </w:p>
+        </w:tc>
+        <w:tc>
+          <w:tcPr>
+            <w:tcW w:w="1535" w:type="dxa"/>
+            <w:vAlign w:val="center"/>
+          </w:tcPr>
+          <w:p>
+            <w:r>
+              <w:t>0.0</w:t>
+            </w:r>
+          </w:p>
+        </w:tc>
+        <w:tc>
+          <w:tcPr>
+            <w:tcW w:w="1536" w:type="dxa"/>
+            <w:vAlign w:val="center"/>
+          </w:tcPr>
+          <w:p>
+            <w:pPr>
+              <w:rPr>
+                <w:highlight w:val="green"/>
+              </w:rPr>
+            </w:pPr>
+            <w:r>
+              <w:rPr>
+                <w:highlight w:val="green"/>
+              </w:rPr>
+              <w:t>0</w:t>
+            </w:r>
+            <w:r>
+              <w:rPr>
+                <w:highlight w:val="green"/>
+              </w:rPr>
+              <w:t>.0</w:t>
+            </w:r>
+          </w:p>
+        </w:tc>
+        <w:tc>
+          <w:tcPr>
+            <w:tcW w:w="1537" w:type="dxa"/>
+            <w:vAlign w:val="center"/>
+          </w:tcPr>
+          <w:p>
+            <w:r>
+              <w:t>0.0</w:t>
+            </w:r>
+          </w:p>
+        </w:tc>
+        <w:tc>
+          <w:tcPr>
+            <w:tcW w:w="1537" w:type="dxa"/>
+            <w:vAlign w:val="center"/>
+          </w:tcPr>
+          <w:p>
+            <w:r>
+              <w:t>0.73</w:t>
+            </w:r>
+          </w:p>
+        </w:tc>
+      </w:tr>
+      <w:tr>
+        <w:tc>
+          <w:tcPr>
+            <w:tcW w:w="1670" w:type="dxa"/>
+          </w:tcPr>
+          <w:p>
+            <w:r>
+              <w:rPr>
+                <w:rStyle w:val="Strong"/>
+              </w:rPr>
+              <w:t>Inst</w:t>
+            </w:r>
+            <w:r>
+              <w:rPr>
+                <w:rStyle w:val="Strong"/>
+              </w:rPr>
+              <w:t xml:space="preserve"> 4</w:t>
+            </w:r>
+          </w:p>
+        </w:tc>
+        <w:tc>
+          <w:tcPr>
+            <w:tcW w:w="1535" w:type="dxa"/>
+            <w:vAlign w:val="center"/>
+          </w:tcPr>
+          <w:p>
+            <w:r>
+              <w:t>0.19</w:t>
+            </w:r>
+          </w:p>
+        </w:tc>
+        <w:tc>
+          <w:tcPr>
+            <w:tcW w:w="1535" w:type="dxa"/>
+            <w:vAlign w:val="center"/>
+          </w:tcPr>
+          <w:p>
+            <w:r>
+              <w:t>0.29</w:t>
+            </w:r>
+          </w:p>
+        </w:tc>
+        <w:tc>
+          <w:tcPr>
+            <w:tcW w:w="1536" w:type="dxa"/>
+            <w:vAlign w:val="center"/>
+          </w:tcPr>
+          <w:p>
+            <w:r>
+              <w:t>0.0</w:t>
+            </w:r>
+          </w:p>
+        </w:tc>
+        <w:tc>
+          <w:tcPr>
+            <w:tcW w:w="1537" w:type="dxa"/>
+            <w:vAlign w:val="center"/>
+          </w:tcPr>
+          <w:p>
+            <w:pPr>
+              <w:rPr>
+                <w:highlight w:val="green"/>
+              </w:rPr>
+            </w:pPr>
+            <w:r>
+              <w:rPr>
+                <w:highlight w:val="green"/>
+              </w:rPr>
+              <w:t>0</w:t>
+            </w:r>
+            <w:r>
+              <w:rPr>
+                <w:highlight w:val="green"/>
+              </w:rPr>
+              <w:t>.0</w:t>
+            </w:r>
+          </w:p>
+        </w:tc>
+        <w:tc>
+          <w:tcPr>
+            <w:tcW w:w="1537" w:type="dxa"/>
+            <w:vAlign w:val="center"/>
+          </w:tcPr>
+          <w:p>
+            <w:r>
+              <w:t>0.0</w:t>
+            </w:r>
+          </w:p>
+        </w:tc>
+      </w:tr>
+      <w:tr>
+        <w:tc>
+          <w:tcPr>
+            <w:tcW w:w="1670" w:type="dxa"/>
+          </w:tcPr>
+          <w:p>
+            <w:r>
+              <w:rPr>
+                <w:rStyle w:val="Strong"/>
+              </w:rPr>
+              <w:t>Inst</w:t>
+            </w:r>
+            <w:r>
+              <w:rPr>
+                <w:rStyle w:val="Strong"/>
+              </w:rPr>
+              <w:t xml:space="preserve"> 5</w:t>
+            </w:r>
+          </w:p>
+        </w:tc>
+        <w:tc>
+          <w:tcPr>
+            <w:tcW w:w="1535" w:type="dxa"/>
+            <w:vAlign w:val="center"/>
+          </w:tcPr>
+          <w:p>
+            <w:r>
+              <w:t>0.0</w:t>
+            </w:r>
+          </w:p>
+        </w:tc>
+        <w:tc>
+          <w:tcPr>
+            <w:tcW w:w="1535" w:type="dxa"/>
+            <w:vAlign w:val="center"/>
+          </w:tcPr>
+          <w:p>
+            <w:r>
+              <w:t>0.0</w:t>
+            </w:r>
+          </w:p>
+        </w:tc>
+        <w:tc>
+          <w:tcPr>
+            <w:tcW w:w="1536" w:type="dxa"/>
+            <w:vAlign w:val="center"/>
+          </w:tcPr>
+          <w:p>
+            <w:r>
+              <w:t>0.73</w:t>
+            </w:r>
+          </w:p>
+        </w:tc>
+        <w:tc>
+          <w:tcPr>
+            <w:tcW w:w="1537" w:type="dxa"/>
+            <w:vAlign w:val="center"/>
+          </w:tcPr>
+          <w:p>
+            <w:r>
+              <w:t>0.0</w:t>
+            </w:r>
+          </w:p>
+        </w:tc>
+        <w:tc>
+          <w:tcPr>
+            <w:tcW w:w="1537" w:type="dxa"/>
+            <w:vAlign w:val="center"/>
+          </w:tcPr>
+          <w:p>
+            <w:r>
+              <w:rPr>
+                <w:highlight w:val="green"/>
+              </w:rPr>
+              <w:t>0</w:t>
+            </w:r>
+            <w:r>
+              <w:rPr>
+                <w:highlight w:val="green"/>
+              </w:rPr>
+              <w:t>.0</w:t>
+            </w:r>
+          </w:p>
+        </w:tc>
+      </w:tr>
+    </w:tbl>
+    <w:p>
+      <w:pPr>
+        <w:rPr>
+          <w:b/>
+          <w:bCs/>
+        </w:rPr>
+      </w:pPr>
+      <w:r>
+        <w:rPr>
+          <w:b/>
+          <w:bCs/>
+          <w:highlight w:val="yellow"/>
+        </w:rPr>
+        <w:t xml:space="preserve">NOTE: min and product </w:t>
+      </w:r>
+      <w:proofErr w:type="spellStart"/>
+      <w:r>
+        <w:rPr>
+          <w:b/>
+          <w:bCs/>
+          <w:highlight w:val="yellow"/>
+        </w:rPr>
+        <w:t>tnorm</w:t>
+      </w:r>
+      <w:proofErr w:type="spellEnd"/>
+      <w:r>
+        <w:rPr>
+          <w:b/>
+          <w:bCs/>
+          <w:highlight w:val="yellow"/>
+        </w:rPr>
+        <w:t xml:space="preserve"> give the same results</w:t>
+      </w:r>
+    </w:p>
+    <w:p>
+      <w:pPr>
+        <w:rPr>
+          <w:b/>
+          <w:bCs/>
+        </w:rPr>
+      </w:pPr>
+      <w:r>
+        <w:rPr>
+          <w:b/>
+          <w:bCs/>
+          <w:highlight w:val="yellow"/>
+        </w:rPr>
+        <w:t xml:space="preserve">Main diagonal is set to 0.0 so that </w:t>
+      </w:r>
+      <w:proofErr w:type="gramStart"/>
+      <w:r>
+        <w:rPr>
+          <w:b/>
+          <w:bCs/>
+          <w:highlight w:val="yellow"/>
+        </w:rPr>
+        <w:t>sup</w:t>
+      </w:r>
+      <w:proofErr w:type="gramEnd"/>
+      <w:r>
+        <w:rPr>
+          <w:b/>
+          <w:bCs/>
+          <w:highlight w:val="yellow"/>
+        </w:rPr>
+        <w:t xml:space="preserve"> operator ignores the information of the same instance</w:t>
+      </w:r>
+    </w:p>
+    <w:p/>
+    <w:p/>
+    <w:p>
+      <w:pPr>
+        <w:pStyle w:val="Heading2"/>
+      </w:pPr>
+      <w:r>
+        <w:t>Upper approximations</w:t>
+      </w:r>
+    </w:p>
+    <w:tbl>
+      <w:tblPr>
+        <w:tblStyle w:val="TableGrid"/>
+        <w:tblW w:w="0" w:type="auto"/>
+        <w:tblLook w:val="04A0" w:firstRow="1" w:lastRow="0" w:firstColumn="1" w:lastColumn="0" w:noHBand="0" w:noVBand="1"/>
+      </w:tblPr>
+      <w:tblGrid>
+        <w:gridCol w:w="1670"/>
+        <w:gridCol w:w="1535"/>
+        <w:gridCol w:w="1535"/>
+        <w:gridCol w:w="1536"/>
+        <w:gridCol w:w="1537"/>
+        <w:gridCol w:w="1537"/>
+      </w:tblGrid>
+      <w:tr>
+        <w:tc>
+          <w:tcPr>
+            <w:tcW w:w="1670" w:type="dxa"/>
+            <w:vAlign w:val="center"/>
+          </w:tcPr>
+          <w:p>
+            <w:pPr>
+              <w:rPr>
+                <w:b/>
+                <w:bCs/>
+              </w:rPr>
+            </w:pPr>
+          </w:p>
+        </w:tc>
+        <w:tc>
+          <w:tcPr>
+            <w:tcW w:w="1535" w:type="dxa"/>
+            <w:vAlign w:val="center"/>
+          </w:tcPr>
+          <w:p>
+            <w:r>
+              <w:rPr>
+                <w:b/>
+                <w:bCs/>
+              </w:rPr>
+              <w:t>Inst 1</w:t>
+            </w:r>
+          </w:p>
+        </w:tc>
+        <w:tc>
+          <w:tcPr>
+            <w:tcW w:w="1535" w:type="dxa"/>
+            <w:vAlign w:val="center"/>
+          </w:tcPr>
+          <w:p>
+            <w:r>
+              <w:rPr>
+                <w:b/>
+                <w:bCs/>
+              </w:rPr>
+              <w:t>Inst 2</w:t>
+            </w:r>
+          </w:p>
+        </w:tc>
+        <w:tc>
+          <w:tcPr>
+            <w:tcW w:w="1536" w:type="dxa"/>
+            <w:vAlign w:val="center"/>
+          </w:tcPr>
+          <w:p>
+            <w:r>
+              <w:rPr>
+                <w:b/>
+                <w:bCs/>
+              </w:rPr>
+              <w:t>Inst 3</w:t>
+            </w:r>
+          </w:p>
+        </w:tc>
+        <w:tc>
+          <w:tcPr>
+            <w:tcW w:w="1537" w:type="dxa"/>
+            <w:vAlign w:val="center"/>
+          </w:tcPr>
+          <w:p>
+            <w:r>
+              <w:rPr>
+                <w:b/>
+                <w:bCs/>
+              </w:rPr>
+              <w:t>Inst 4</w:t>
+            </w:r>
+          </w:p>
+        </w:tc>
+        <w:tc>
+          <w:tcPr>
+            <w:tcW w:w="1537" w:type="dxa"/>
+            <w:vAlign w:val="center"/>
+          </w:tcPr>
+          <w:p>
+            <w:r>
+              <w:rPr>
+                <w:b/>
+                <w:bCs/>
+              </w:rPr>
+              <w:t>Inst 5</w:t>
+            </w:r>
+          </w:p>
+        </w:tc>
+      </w:tr>
+      <w:tr>
+        <w:tc>
+          <w:tcPr>
+            <w:tcW w:w="1670" w:type="dxa"/>
+            <w:vAlign w:val="center"/>
+          </w:tcPr>
+          <w:p>
+            <w:pPr>
+              <w:rPr>
+                <w:b/>
+                <w:bCs/>
+              </w:rPr>
+            </w:pPr>
+            <w:r>
+              <w:rPr>
+                <w:b/>
+                <w:bCs/>
+              </w:rPr>
+              <w:t>Min t-norm</w:t>
+            </w:r>
+          </w:p>
+        </w:tc>
+        <w:tc>
+          <w:tcPr>
+            <w:tcW w:w="1535" w:type="dxa"/>
+            <w:vAlign w:val="center"/>
+          </w:tcPr>
+          <w:p>
+            <w:pPr>
+              <w:pStyle w:val="Subtitle"/>
+              <w:rPr>
+                <w:color w:val="auto"/>
+                <w:sz w:val="24"/>
+                <w:szCs w:val="24"/>
+              </w:rPr>
+            </w:pPr>
+            <w:r>
+              <w:t>0.54</w:t>
+            </w:r>
+          </w:p>
+        </w:tc>
+        <w:tc>
+          <w:tcPr>
+            <w:tcW w:w="1535" w:type="dxa"/>
+            <w:vAlign w:val="center"/>
+          </w:tcPr>
+          <w:p>
+            <w:r>
+              <w:t>0.54</w:t>
+            </w:r>
+          </w:p>
+        </w:tc>
+        <w:tc>
+          <w:tcPr>
+            <w:tcW w:w="1536" w:type="dxa"/>
+            <w:vAlign w:val="center"/>
+          </w:tcPr>
+          <w:p>
+            <w:r>
+              <w:t>0.73</w:t>
+            </w:r>
+          </w:p>
+        </w:tc>
+        <w:tc>
+          <w:tcPr>
+            <w:tcW w:w="1537" w:type="dxa"/>
+            <w:vAlign w:val="center"/>
+          </w:tcPr>
+          <w:p>
+            <w:r>
+              <w:t>0.29</w:t>
+            </w:r>
+          </w:p>
+        </w:tc>
+        <w:tc>
+          <w:tcPr>
+            <w:tcW w:w="1537" w:type="dxa"/>
+            <w:vAlign w:val="center"/>
+          </w:tcPr>
+          <w:p>
+            <w:r>
+              <w:t>0.73</w:t>
+            </w:r>
+          </w:p>
+        </w:tc>
+      </w:tr>
+      <w:tr>
+        <w:tc>
+          <w:tcPr>
+            <w:tcW w:w="1670" w:type="dxa"/>
+          </w:tcPr>
+          <w:p>
+            <w:pPr>
+              <w:rPr>
+                <w:b/>
+                <w:bCs/>
+              </w:rPr>
+            </w:pPr>
+            <w:r>
+              <w:rPr>
+                <w:b/>
+                <w:bCs/>
+              </w:rPr>
+              <w:t>Prod t-norm</w:t>
+            </w:r>
+          </w:p>
+        </w:tc>
+        <w:tc>
+          <w:tcPr>
+            <w:tcW w:w="1535" w:type="dxa"/>
+            <w:vAlign w:val="center"/>
+          </w:tcPr>
+          <w:p>
+            <w:r>
+              <w:t>0.54</w:t>
+            </w:r>
+          </w:p>
+        </w:tc>
+        <w:tc>
+          <w:tcPr>
+            <w:tcW w:w="1535" w:type="dxa"/>
+            <w:vAlign w:val="center"/>
+          </w:tcPr>
+          <w:p>
+            <w:r>
+              <w:t>0.54</w:t>
+            </w:r>
+          </w:p>
+        </w:tc>
+        <w:tc>
+          <w:tcPr>
+            <w:tcW w:w="1536" w:type="dxa"/>
+            <w:vAlign w:val="center"/>
+          </w:tcPr>
+          <w:p>
+            <w:r>
+              <w:t>0.73</w:t>
+            </w:r>
+          </w:p>
+        </w:tc>
+        <w:tc>
+          <w:tcPr>
+            <w:tcW w:w="1537" w:type="dxa"/>
+            <w:vAlign w:val="center"/>
+          </w:tcPr>
+          <w:p>
+            <w:r>
+              <w:t>0.29</w:t>
+            </w:r>
+          </w:p>
+        </w:tc>
+        <w:tc>
+          <w:tcPr>
+            <w:tcW w:w="1537" w:type="dxa"/>
+            <w:vAlign w:val="center"/>
+          </w:tcPr>
+          <w:p>
+            <w:r>
+              <w:t>0.73</w:t>
+            </w:r>
+          </w:p>
+        </w:tc>
+      </w:tr>
+      <w:tr>
+        <w:tc>
+          <w:tcPr>
+            <w:tcW w:w="1670" w:type="dxa"/>
+          </w:tcPr>
+          <w:p>
+            <w:pPr>
+              <w:rPr>
+                <w:b/>
+                <w:bCs/>
+              </w:rPr>
+            </w:pPr>
+          </w:p>
+        </w:tc>
+        <w:tc>
+          <w:tcPr>
+            <w:tcW w:w="1535" w:type="dxa"/>
+            <w:vAlign w:val="center"/>
+          </w:tcPr>
+          <w:p/>
+        </w:tc>
+        <w:tc>
+          <w:tcPr>
+            <w:tcW w:w="1535" w:type="dxa"/>
+            <w:vAlign w:val="center"/>
+          </w:tcPr>
+          <w:p/>
+        </w:tc>
+        <w:tc>
+          <w:tcPr>
+            <w:tcW w:w="1536" w:type="dxa"/>
+            <w:vAlign w:val="center"/>
+          </w:tcPr>
+          <w:p/>
+        </w:tc>
+        <w:tc>
+          <w:tcPr>
+            <w:tcW w:w="1537" w:type="dxa"/>
+            <w:vAlign w:val="center"/>
+          </w:tcPr>
+          <w:p/>
+        </w:tc>
+        <w:tc>
+          <w:tcPr>
+            <w:tcW w:w="1537" w:type="dxa"/>
+            <w:vAlign w:val="center"/>
+          </w:tcPr>
+          <w:p/>
+        </w:tc>
+      </w:tr>
+      <w:tr>
+        <w:tc>
+          <w:tcPr>
+            <w:tcW w:w="1670" w:type="dxa"/>
+          </w:tcPr>
+          <w:p>
+            <w:pPr>
+              <w:rPr>
+                <w:b/>
+                <w:bCs/>
+              </w:rPr>
+            </w:pPr>
+          </w:p>
+        </w:tc>
+        <w:tc>
+          <w:tcPr>
+            <w:tcW w:w="1535" w:type="dxa"/>
+            <w:vAlign w:val="center"/>
+          </w:tcPr>
+          <w:p/>
+        </w:tc>
+        <w:tc>
+          <w:tcPr>
+            <w:tcW w:w="1535" w:type="dxa"/>
+            <w:vAlign w:val="center"/>
+          </w:tcPr>
+          <w:p/>
+        </w:tc>
+        <w:tc>
+          <w:tcPr>
+            <w:tcW w:w="1536" w:type="dxa"/>
+            <w:vAlign w:val="center"/>
+          </w:tcPr>
+          <w:p/>
+        </w:tc>
+        <w:tc>
+          <w:tcPr>
+            <w:tcW w:w="1537" w:type="dxa"/>
+            <w:vAlign w:val="center"/>
+          </w:tcPr>
+          <w:p/>
+        </w:tc>
+        <w:tc>
+          <w:tcPr>
+            <w:tcW w:w="1537" w:type="dxa"/>
+            <w:vAlign w:val="center"/>
+          </w:tcPr>
+          <w:p/>
+        </w:tc>
+      </w:tr>
+      <w:tr>
+        <w:tc>
+          <w:tcPr>
+            <w:tcW w:w="1670" w:type="dxa"/>
+          </w:tcPr>
+          <w:p>
+            <w:pPr>
+              <w:rPr>
+                <w:b/>
+                <w:bCs/>
+              </w:rPr>
+            </w:pPr>
+          </w:p>
+        </w:tc>
+        <w:tc>
+          <w:tcPr>
+            <w:tcW w:w="1535" w:type="dxa"/>
+            <w:vAlign w:val="center"/>
+          </w:tcPr>
+          <w:p/>
+        </w:tc>
+        <w:tc>
+          <w:tcPr>
+            <w:tcW w:w="1535" w:type="dxa"/>
+            <w:vAlign w:val="center"/>
+          </w:tcPr>
+          <w:p/>
+        </w:tc>
+        <w:tc>
+          <w:tcPr>
+            <w:tcW w:w="1536" w:type="dxa"/>
+            <w:vAlign w:val="center"/>
+          </w:tcPr>
+          <w:p/>
+        </w:tc>
+        <w:tc>
+          <w:tcPr>
+            <w:tcW w:w="1537" w:type="dxa"/>
+            <w:vAlign w:val="center"/>
+          </w:tcPr>
+          <w:p/>
+        </w:tc>
+        <w:tc>
+          <w:tcPr>
+            <w:tcW w:w="1537" w:type="dxa"/>
+            <w:vAlign w:val="center"/>
+          </w:tcPr>
+          <w:p/>
         </w:tc>
       </w:tr>
     </w:tbl>
@@ -17507,6 +18793,7 @@
   <w:style w:type="character" w:default="1" w:styleId="DefaultParagraphFont">
     <w:name w:val="Default Paragraph Font"/>
     <w:uiPriority w:val="1"/>
+    <w:semiHidden/>
     <w:unhideWhenUsed/>
   </w:style>
   <w:style w:type="table" w:default="1" w:styleId="TableNormal">

</xml_diff>